<commit_message>
completion of contents section
</commit_message>
<xml_diff>
--- a/Parking-lot-USB-exercise.docx
+++ b/Parking-lot-USB-exercise.docx
@@ -1,721 +1,753 @@
 
 <file path=word/document.xml><?xml version="1.0" encoding="utf-8"?>
-<w:document xmlns:mc="http://schemas.openxmlformats.org/markup-compatibility/2006" xmlns:o="urn:schemas-microsoft-com:office:office" xmlns:r="http://schemas.openxmlformats.org/officeDocument/2006/relationships" xmlns:m="http://schemas.openxmlformats.org/officeDocument/2006/math" xmlns:v="urn:schemas-microsoft-com:vml" xmlns:wp="http://schemas.openxmlformats.org/drawingml/2006/wordprocessingDrawing" xmlns:w10="urn:schemas-microsoft-com:office:word" xmlns:w="http://schemas.openxmlformats.org/wordprocessingml/2006/main" xmlns:wne="http://schemas.microsoft.com/office/word/2006/wordml" xmlns:sl="http://schemas.openxmlformats.org/schemaLibrary/2006/main" xmlns:a="http://schemas.openxmlformats.org/drawingml/2006/main" xmlns:pic="http://schemas.openxmlformats.org/drawingml/2006/picture" xmlns:c="http://schemas.openxmlformats.org/drawingml/2006/chart" xmlns:lc="http://schemas.openxmlformats.org/drawingml/2006/lockedCanvas" xmlns:dgm="http://schemas.openxmlformats.org/drawingml/2006/diagram" xmlns:wps="http://schemas.microsoft.com/office/word/2010/wordprocessingShape" xmlns:wpg="http://schemas.microsoft.com/office/word/2010/wordprocessingGroup" xmlns:w14="http://schemas.microsoft.com/office/word/2010/wordml" xmlns:w15="http://schemas.microsoft.com/office/word/2012/wordml">
+<w:document xmlns:o="urn:schemas-microsoft-com:office:office" xmlns:r="http://schemas.openxmlformats.org/officeDocument/2006/relationships" xmlns:v="urn:schemas-microsoft-com:vml" xmlns:w="http://schemas.openxmlformats.org/wordprocessingml/2006/main" xmlns:w10="urn:schemas-microsoft-com:office:word" xmlns:wp="http://schemas.openxmlformats.org/drawingml/2006/wordprocessingDrawing" xmlns:wps="http://schemas.microsoft.com/office/word/2010/wordprocessingShape" xmlns:wpg="http://schemas.microsoft.com/office/word/2010/wordprocessingGroup" xmlns:mc="http://schemas.openxmlformats.org/markup-compatibility/2006" xmlns:wp14="http://schemas.microsoft.com/office/word/2010/wordprocessingDrawing" xmlns:w14="http://schemas.microsoft.com/office/word/2010/wordml" mc:Ignorable="w14 wp14">
   <w:body>
     <w:p>
       <w:pPr>
         <w:pStyle w:val="Heading2"/>
+        <w:spacing w:before="360" w:after="120"/>
         <w:jc w:val="center"/>
         <w:rPr/>
       </w:pPr>
-      <w:bookmarkStart w:colFirst="0" w:colLast="0" w:name="_yxwy7jae7omi" w:id="0"/>
+      <w:bookmarkStart w:id="0" w:name="_yxwy7jae7omi"/>
       <w:bookmarkEnd w:id="0"/>
       <w:r>
         <w:rPr>
-          <w:rFonts w:ascii="Google Sans" w:cs="Google Sans" w:eastAsia="Google Sans" w:hAnsi="Google Sans"/>
-          <w:b w:val="1"/>
-          <w:rtl w:val="0"/>
+          <w:rFonts w:eastAsia="Google Sans" w:cs="Google Sans" w:ascii="Google Sans" w:hAnsi="Google Sans"/>
+          <w:b/>
         </w:rPr>
-        <w:t xml:space="preserve">Parking lot USB exercise</w:t>
-      </w:r>
-      <w:r>
-        <w:rPr>
-          <w:rtl w:val="0"/>
-        </w:rPr>
+        <w:t>Parking lot USB exercise</w:t>
       </w:r>
     </w:p>
     <w:p>
       <w:pPr>
+        <w:pStyle w:val="Normal"/>
         <w:rPr/>
       </w:pPr>
       <w:r>
-        <w:pict>
-          <v:rect style="width:0.0pt;height:1.5pt" o:hr="t" o:hrstd="t" o:hralign="center" fillcolor="#A0A0A0" stroked="f"/>
-        </w:pict>
-      </w:r>
-      <w:r>
-        <w:rPr>
-          <w:rtl w:val="0"/>
-        </w:rPr>
+        <w:rPr/>
+        <mc:AlternateContent>
+          <mc:Choice Requires="wps">
+            <w:drawing>
+              <wp:inline distT="0" distB="0" distL="114300" distR="114300">
+                <wp:extent cx="1270" cy="19685"/>
+                <wp:effectExtent l="0" t="0" r="0" b="0"/>
+                <wp:docPr id="1" name=""/>
+                <a:graphic xmlns:a="http://schemas.openxmlformats.org/drawingml/2006/main">
+                  <a:graphicData uri="http://schemas.microsoft.com/office/word/2010/wordprocessingShape">
+                    <wps:wsp>
+                      <wps:cNvSpPr/>
+                      <wps:nvSpPr>
+                        <wps:cNvPr id="0" name="Rectangle 1"/>
+                        <wps:cNvSpPr/>
+                      </wps:nvSpPr>
+                      <wps:spPr>
+                        <a:xfrm>
+                          <a:off x="0" y="0"/>
+                          <a:ext cx="720" cy="19080"/>
+                        </a:xfrm>
+                        <a:prstGeom prst="rect">
+                          <a:avLst/>
+                        </a:prstGeom>
+                        <a:solidFill>
+                          <a:srgbClr val="a0a0a0"/>
+                        </a:solidFill>
+                        <a:ln>
+                          <a:noFill/>
+                        </a:ln>
+                      </wps:spPr>
+                      <wps:bodyPr/>
+                    </wps:wsp>
+                  </a:graphicData>
+                </a:graphic>
+              </wp:inline>
+            </w:drawing>
+          </mc:Choice>
+          <mc:Fallback>
+            <w:pict>
+              <v:rect id="shape_0" fillcolor="#a0a0a0" stroked="f" style="position:absolute;margin-left:0pt;margin-top:0pt;width:0pt;height:1.45pt">
+                <w10:wrap type="none"/>
+                <v:fill o:detectmouseclick="t" type="solid" color2="#5f5f5f"/>
+                <v:stroke color="#3465a4" joinstyle="round" endcap="flat"/>
+              </v:rect>
+            </w:pict>
+          </mc:Fallback>
+        </mc:AlternateContent>
       </w:r>
     </w:p>
     <w:p>
       <w:pPr>
+        <w:pStyle w:val="Normal"/>
         <w:rPr/>
       </w:pPr>
       <w:r>
-        <w:rPr>
-          <w:rtl w:val="0"/>
-        </w:rPr>
+        <w:rPr/>
       </w:r>
     </w:p>
     <w:tbl>
       <w:tblPr>
         <w:tblStyle w:val="Table1"/>
-        <w:tblW w:w="9360.0" w:type="dxa"/>
+        <w:tblW w:w="9360" w:type="dxa"/>
         <w:jc w:val="left"/>
+        <w:tblInd w:w="-17" w:type="dxa"/>
         <w:tblBorders>
-          <w:top w:color="000000" w:space="0" w:sz="8" w:val="single"/>
-          <w:left w:color="000000" w:space="0" w:sz="8" w:val="single"/>
-          <w:bottom w:color="000000" w:space="0" w:sz="8" w:val="single"/>
-          <w:right w:color="000000" w:space="0" w:sz="8" w:val="single"/>
-          <w:insideH w:color="000000" w:space="0" w:sz="8" w:val="single"/>
-          <w:insideV w:color="000000" w:space="0" w:sz="8" w:val="single"/>
+          <w:top w:val="single" w:sz="8" w:space="0" w:color="000001"/>
+          <w:left w:val="single" w:sz="8" w:space="0" w:color="000001"/>
+          <w:bottom w:val="single" w:sz="8" w:space="0" w:color="000001"/>
+          <w:right w:val="single" w:sz="8" w:space="0" w:color="000001"/>
+          <w:insideH w:val="single" w:sz="8" w:space="0" w:color="000001"/>
+          <w:insideV w:val="single" w:sz="8" w:space="0" w:color="000001"/>
         </w:tblBorders>
-        <w:tblLayout w:type="fixed"/>
+        <w:tblCellMar>
+          <w:top w:w="100" w:type="dxa"/>
+          <w:left w:w="90" w:type="dxa"/>
+          <w:bottom w:w="100" w:type="dxa"/>
+          <w:right w:w="100" w:type="dxa"/>
+        </w:tblCellMar>
         <w:tblLook w:val="0600"/>
       </w:tblPr>
       <w:tblGrid>
         <w:gridCol w:w="2760"/>
-        <w:gridCol w:w="6600"/>
-        <w:tblGridChange w:id="0">
-          <w:tblGrid>
-            <w:gridCol w:w="2760"/>
-            <w:gridCol w:w="6600"/>
-          </w:tblGrid>
-        </w:tblGridChange>
+        <w:gridCol w:w="6599"/>
       </w:tblGrid>
       <w:tr>
         <w:trPr>
-          <w:cantSplit w:val="0"/>
-          <w:trHeight w:val="2429.326171875" w:hRule="atLeast"/>
-          <w:tblHeader w:val="0"/>
+          <w:trHeight w:val="2429" w:hRule="atLeast"/>
         </w:trPr>
         <w:tc>
           <w:tcPr>
+            <w:tcW w:w="2760" w:type="dxa"/>
+            <w:tcBorders>
+              <w:top w:val="single" w:sz="8" w:space="0" w:color="000001"/>
+              <w:left w:val="single" w:sz="8" w:space="0" w:color="000001"/>
+              <w:bottom w:val="single" w:sz="8" w:space="0" w:color="000001"/>
+              <w:right w:val="single" w:sz="8" w:space="0" w:color="000001"/>
+              <w:insideH w:val="single" w:sz="8" w:space="0" w:color="000001"/>
+              <w:insideV w:val="single" w:sz="8" w:space="0" w:color="000001"/>
+            </w:tcBorders>
             <w:shd w:fill="auto" w:val="clear"/>
             <w:tcMar>
-              <w:top w:w="100.0" w:type="dxa"/>
-              <w:left w:w="100.0" w:type="dxa"/>
-              <w:bottom w:w="100.0" w:type="dxa"/>
-              <w:right w:w="100.0" w:type="dxa"/>
+              <w:left w:w="90" w:type="dxa"/>
             </w:tcMar>
-            <w:vAlign w:val="top"/>
           </w:tcPr>
           <w:p>
             <w:pPr>
-              <w:keepNext w:val="0"/>
-              <w:keepLines w:val="0"/>
-              <w:pageBreakBefore w:val="0"/>
-              <w:widowControl w:val="0"/>
-              <w:pBdr>
-                <w:top w:space="0" w:sz="0" w:val="nil"/>
-                <w:left w:space="0" w:sz="0" w:val="nil"/>
-                <w:bottom w:space="0" w:sz="0" w:val="nil"/>
-                <w:right w:space="0" w:sz="0" w:val="nil"/>
-                <w:between w:space="0" w:sz="0" w:val="nil"/>
-              </w:pBdr>
-              <w:shd w:fill="auto" w:val="clear"/>
-              <w:spacing w:after="0" w:before="0" w:line="240" w:lineRule="auto"/>
-              <w:ind w:left="0" w:right="0" w:firstLine="0"/>
+              <w:pStyle w:val="Normal"/>
+              <w:keepNext/>
+              <w:keepLines w:val="false"/>
+              <w:widowControl w:val="false"/>
+              <w:pBdr/>
+              <w:shd w:val="clear" w:fill="auto"/>
+              <w:spacing w:lineRule="auto" w:line="240" w:before="0" w:after="0"/>
+              <w:ind w:left="0" w:right="0" w:hanging="0"/>
               <w:jc w:val="left"/>
               <w:rPr>
-                <w:rFonts w:ascii="Google Sans" w:cs="Google Sans" w:eastAsia="Google Sans" w:hAnsi="Google Sans"/>
-                <w:b w:val="1"/>
+                <w:rFonts w:ascii="Google Sans" w:hAnsi="Google Sans" w:eastAsia="Google Sans" w:cs="Google Sans"/>
+                <w:b/>
+                <w:b/>
                 <w:sz w:val="28"/>
                 <w:szCs w:val="28"/>
               </w:rPr>
             </w:pPr>
             <w:r>
               <w:rPr>
-                <w:rFonts w:ascii="Google Sans" w:cs="Google Sans" w:eastAsia="Google Sans" w:hAnsi="Google Sans"/>
-                <w:b w:val="1"/>
+                <w:rFonts w:eastAsia="Google Sans" w:cs="Google Sans" w:ascii="Google Sans" w:hAnsi="Google Sans"/>
+                <w:b/>
                 <w:sz w:val="28"/>
                 <w:szCs w:val="28"/>
-                <w:rtl w:val="0"/>
-              </w:rPr>
-              <w:t xml:space="preserve">Contents</w:t>
+              </w:rPr>
+              <w:t>Contents</w:t>
             </w:r>
           </w:p>
         </w:tc>
         <w:tc>
           <w:tcPr>
+            <w:tcW w:w="6599" w:type="dxa"/>
+            <w:tcBorders>
+              <w:top w:val="single" w:sz="8" w:space="0" w:color="000001"/>
+              <w:left w:val="single" w:sz="8" w:space="0" w:color="000001"/>
+              <w:bottom w:val="single" w:sz="8" w:space="0" w:color="000001"/>
+              <w:right w:val="single" w:sz="8" w:space="0" w:color="000001"/>
+              <w:insideH w:val="single" w:sz="8" w:space="0" w:color="000001"/>
+              <w:insideV w:val="single" w:sz="8" w:space="0" w:color="000001"/>
+            </w:tcBorders>
             <w:shd w:fill="auto" w:val="clear"/>
             <w:tcMar>
-              <w:top w:w="100.0" w:type="dxa"/>
-              <w:left w:w="100.0" w:type="dxa"/>
-              <w:bottom w:w="100.0" w:type="dxa"/>
-              <w:right w:w="100.0" w:type="dxa"/>
+              <w:left w:w="90" w:type="dxa"/>
             </w:tcMar>
-            <w:vAlign w:val="top"/>
           </w:tcPr>
           <w:p>
             <w:pPr>
-              <w:keepNext w:val="0"/>
-              <w:keepLines w:val="0"/>
-              <w:pageBreakBefore w:val="0"/>
-              <w:widowControl w:val="0"/>
-              <w:pBdr>
-                <w:top w:space="0" w:sz="0" w:val="nil"/>
-                <w:left w:space="0" w:sz="0" w:val="nil"/>
-                <w:bottom w:space="0" w:sz="0" w:val="nil"/>
-                <w:right w:space="0" w:sz="0" w:val="nil"/>
-                <w:between w:space="0" w:sz="0" w:val="nil"/>
-              </w:pBdr>
-              <w:shd w:fill="auto" w:val="clear"/>
-              <w:spacing w:after="0" w:before="0" w:line="240" w:lineRule="auto"/>
-              <w:ind w:left="0" w:right="0" w:firstLine="0"/>
+              <w:pStyle w:val="Normal"/>
+              <w:keepNext/>
+              <w:keepLines w:val="false"/>
+              <w:widowControl w:val="false"/>
+              <w:pBdr/>
+              <w:shd w:val="clear" w:fill="auto"/>
+              <w:spacing w:lineRule="auto" w:line="240" w:before="0" w:after="0"/>
+              <w:ind w:left="0" w:right="0" w:hanging="0"/>
               <w:jc w:val="left"/>
               <w:rPr>
-                <w:rFonts w:ascii="Google Sans" w:cs="Google Sans" w:eastAsia="Google Sans" w:hAnsi="Google Sans"/>
+                <w:rFonts w:ascii="Google Sans" w:hAnsi="Google Sans" w:eastAsia="Google Sans" w:cs="Google Sans"/>
               </w:rPr>
             </w:pPr>
             <w:r>
               <w:rPr>
-                <w:rFonts w:ascii="Google Sans" w:cs="Google Sans" w:eastAsia="Google Sans" w:hAnsi="Google Sans"/>
-                <w:rtl w:val="0"/>
+                <w:rFonts w:eastAsia="Google Sans" w:cs="Google Sans" w:ascii="Google Sans" w:hAnsi="Google Sans"/>
               </w:rPr>
               <w:t xml:space="preserve">Write </w:t>
             </w:r>
             <w:r>
               <w:rPr>
-                <w:rFonts w:ascii="Google Sans" w:cs="Google Sans" w:eastAsia="Google Sans" w:hAnsi="Google Sans"/>
-                <w:b w:val="1"/>
-                <w:rtl w:val="0"/>
-              </w:rPr>
-              <w:t xml:space="preserve">2-3 sentences</w:t>
-            </w:r>
-            <w:r>
-              <w:rPr>
-                <w:rFonts w:ascii="Google Sans" w:cs="Google Sans" w:eastAsia="Google Sans" w:hAnsi="Google Sans"/>
-                <w:rtl w:val="0"/>
+                <w:rFonts w:eastAsia="Google Sans" w:cs="Google Sans" w:ascii="Google Sans" w:hAnsi="Google Sans"/>
+                <w:b/>
+              </w:rPr>
+              <w:t>2-3 sentences</w:t>
+            </w:r>
+            <w:r>
+              <w:rPr>
+                <w:rFonts w:eastAsia="Google Sans" w:cs="Google Sans" w:ascii="Google Sans" w:hAnsi="Google Sans"/>
               </w:rPr>
               <w:t xml:space="preserve"> about the types of information found on this device.</w:t>
             </w:r>
           </w:p>
           <w:p>
             <w:pPr>
-              <w:keepNext w:val="0"/>
-              <w:keepLines w:val="0"/>
-              <w:pageBreakBefore w:val="0"/>
-              <w:widowControl w:val="0"/>
+              <w:pStyle w:val="Normal"/>
+              <w:keepNext/>
+              <w:keepLines w:val="false"/>
+              <w:widowControl w:val="false"/>
               <w:numPr>
                 <w:ilvl w:val="0"/>
                 <w:numId w:val="1"/>
               </w:numPr>
-              <w:pBdr>
-                <w:top w:space="0" w:sz="0" w:val="nil"/>
-                <w:left w:space="0" w:sz="0" w:val="nil"/>
-                <w:bottom w:space="0" w:sz="0" w:val="nil"/>
-                <w:right w:space="0" w:sz="0" w:val="nil"/>
-                <w:between w:space="0" w:sz="0" w:val="nil"/>
-              </w:pBdr>
-              <w:shd w:fill="auto" w:val="clear"/>
-              <w:spacing w:after="0" w:before="0" w:line="240" w:lineRule="auto"/>
+              <w:pBdr/>
+              <w:shd w:val="clear" w:fill="auto"/>
+              <w:spacing w:lineRule="auto" w:line="240" w:before="0" w:after="0"/>
               <w:ind w:left="720" w:right="0" w:hanging="360"/>
               <w:jc w:val="left"/>
               <w:rPr>
-                <w:rFonts w:ascii="Google Sans" w:cs="Google Sans" w:eastAsia="Google Sans" w:hAnsi="Google Sans"/>
-                <w:i w:val="1"/>
+                <w:rFonts w:ascii="Google Sans" w:hAnsi="Google Sans" w:eastAsia="Google Sans" w:cs="Google Sans"/>
+                <w:i/>
+                <w:i/>
               </w:rPr>
             </w:pPr>
             <w:r>
               <w:rPr>
-                <w:rFonts w:ascii="Google Sans" w:cs="Google Sans" w:eastAsia="Google Sans" w:hAnsi="Google Sans"/>
-                <w:i w:val="1"/>
-                <w:rtl w:val="0"/>
-              </w:rPr>
-              <w:t xml:space="preserve">Are there files that can contain PII?</w:t>
+                <w:rFonts w:eastAsia="Google Sans" w:cs="Google Sans" w:ascii="Google Sans" w:hAnsi="Google Sans"/>
+                <w:i/>
+              </w:rPr>
+              <w:t>Are there files that can contain PII?</w:t>
             </w:r>
           </w:p>
           <w:p>
             <w:pPr>
-              <w:keepNext w:val="0"/>
-              <w:keepLines w:val="0"/>
-              <w:pageBreakBefore w:val="0"/>
-              <w:widowControl w:val="0"/>
+              <w:pStyle w:val="Normal"/>
+              <w:keepNext/>
+              <w:keepLines w:val="false"/>
+              <w:widowControl w:val="false"/>
               <w:numPr>
                 <w:ilvl w:val="0"/>
                 <w:numId w:val="1"/>
               </w:numPr>
-              <w:pBdr>
-                <w:top w:space="0" w:sz="0" w:val="nil"/>
-                <w:left w:space="0" w:sz="0" w:val="nil"/>
-                <w:bottom w:space="0" w:sz="0" w:val="nil"/>
-                <w:right w:space="0" w:sz="0" w:val="nil"/>
-                <w:between w:space="0" w:sz="0" w:val="nil"/>
-              </w:pBdr>
-              <w:shd w:fill="auto" w:val="clear"/>
-              <w:spacing w:after="0" w:before="0" w:line="240" w:lineRule="auto"/>
+              <w:pBdr/>
+              <w:shd w:val="clear" w:fill="auto"/>
+              <w:spacing w:lineRule="auto" w:line="240" w:before="0" w:after="0"/>
               <w:ind w:left="720" w:right="0" w:hanging="360"/>
               <w:jc w:val="left"/>
               <w:rPr>
-                <w:rFonts w:ascii="Google Sans" w:cs="Google Sans" w:eastAsia="Google Sans" w:hAnsi="Google Sans"/>
-                <w:i w:val="1"/>
+                <w:rFonts w:ascii="Google Sans" w:hAnsi="Google Sans" w:eastAsia="Google Sans" w:cs="Google Sans"/>
+                <w:i/>
+                <w:i/>
               </w:rPr>
             </w:pPr>
             <w:r>
               <w:rPr>
-                <w:rFonts w:ascii="Google Sans" w:cs="Google Sans" w:eastAsia="Google Sans" w:hAnsi="Google Sans"/>
-                <w:i w:val="1"/>
-                <w:rtl w:val="0"/>
-              </w:rPr>
-              <w:t xml:space="preserve">Are there sensitive work files?</w:t>
+                <w:rFonts w:eastAsia="Google Sans" w:cs="Google Sans" w:ascii="Google Sans" w:hAnsi="Google Sans"/>
+                <w:i/>
+              </w:rPr>
+              <w:t>Are there sensitive work files?</w:t>
             </w:r>
           </w:p>
           <w:p>
             <w:pPr>
-              <w:keepNext w:val="0"/>
-              <w:keepLines w:val="0"/>
-              <w:pageBreakBefore w:val="0"/>
-              <w:widowControl w:val="0"/>
+              <w:pStyle w:val="Normal"/>
+              <w:keepNext/>
+              <w:keepLines w:val="false"/>
+              <w:widowControl w:val="false"/>
               <w:numPr>
                 <w:ilvl w:val="0"/>
                 <w:numId w:val="1"/>
               </w:numPr>
-              <w:pBdr>
-                <w:top w:space="0" w:sz="0" w:val="nil"/>
-                <w:left w:space="0" w:sz="0" w:val="nil"/>
-                <w:bottom w:space="0" w:sz="0" w:val="nil"/>
-                <w:right w:space="0" w:sz="0" w:val="nil"/>
-                <w:between w:space="0" w:sz="0" w:val="nil"/>
-              </w:pBdr>
-              <w:shd w:fill="auto" w:val="clear"/>
-              <w:spacing w:after="0" w:before="0" w:line="240" w:lineRule="auto"/>
+              <w:pBdr/>
+              <w:shd w:val="clear" w:fill="auto"/>
+              <w:spacing w:lineRule="auto" w:line="240" w:before="0" w:after="0"/>
               <w:ind w:left="720" w:right="0" w:hanging="360"/>
               <w:jc w:val="left"/>
-              <w:rPr>
-                <w:rFonts w:ascii="Google Sans" w:cs="Google Sans" w:eastAsia="Google Sans" w:hAnsi="Google Sans"/>
-                <w:i w:val="1"/>
-              </w:rPr>
+              <w:rPr/>
             </w:pPr>
             <w:r>
               <w:rPr>
-                <w:rFonts w:ascii="Google Sans" w:cs="Google Sans" w:eastAsia="Google Sans" w:hAnsi="Google Sans"/>
-                <w:i w:val="1"/>
-                <w:rtl w:val="0"/>
-              </w:rPr>
-              <w:t xml:space="preserve">Is it safe to store personal files with work files?</w:t>
+                <w:rFonts w:eastAsia="Google Sans" w:cs="Google Sans" w:ascii="Google Sans" w:hAnsi="Google Sans"/>
+                <w:i/>
+              </w:rPr>
+              <w:t>Is it safe to store personal files with work files?</w:t>
+            </w:r>
+          </w:p>
+          <w:p>
+            <w:pPr>
+              <w:pStyle w:val="Normal"/>
+              <w:widowControl w:val="false"/>
+              <w:pBdr/>
+              <w:shd w:val="clear" w:fill="auto"/>
+              <w:spacing w:lineRule="auto" w:line="240" w:before="0" w:after="0"/>
+              <w:ind w:left="720" w:right="0" w:hanging="360"/>
+              <w:jc w:val="left"/>
+              <w:rPr>
+                <w:rFonts w:ascii="Google Sans" w:hAnsi="Google Sans" w:eastAsia="Google Sans" w:cs="Google Sans"/>
+                <w:i/>
+                <w:i/>
+              </w:rPr>
+            </w:pPr>
+            <w:r>
+              <w:rPr/>
+            </w:r>
+          </w:p>
+          <w:p>
+            <w:pPr>
+              <w:pStyle w:val="Normal"/>
+              <w:widowControl w:val="false"/>
+              <w:pBdr/>
+              <w:shd w:val="clear" w:fill="auto"/>
+              <w:spacing w:lineRule="auto" w:line="240" w:before="0" w:after="0"/>
+              <w:ind w:left="720" w:right="0" w:hanging="360"/>
+              <w:jc w:val="left"/>
+              <w:rPr/>
+            </w:pPr>
+            <w:r>
+              <w:rPr>
+                <w:rFonts w:eastAsia="Google Sans" w:cs="Google Sans" w:ascii="Google Sans" w:hAnsi="Google Sans"/>
+                <w:i/>
+              </w:rPr>
+              <w:t>The files contained on the USB sticks contained PII which includes</w:t>
+            </w:r>
+          </w:p>
+          <w:p>
+            <w:pPr>
+              <w:pStyle w:val="Normal"/>
+              <w:widowControl w:val="false"/>
+              <w:pBdr/>
+              <w:shd w:val="clear" w:fill="auto"/>
+              <w:spacing w:lineRule="auto" w:line="240" w:before="0" w:after="0"/>
+              <w:ind w:left="720" w:right="0" w:hanging="360"/>
+              <w:jc w:val="left"/>
+              <w:rPr/>
+            </w:pPr>
+            <w:r>
+              <w:rPr>
+                <w:rFonts w:eastAsia="Google Sans" w:cs="Google Sans" w:ascii="Google Sans" w:hAnsi="Google Sans"/>
+                <w:i/>
+              </w:rPr>
+              <w:t>full name of th new hiree in aeddition to their home address and</w:t>
+            </w:r>
+          </w:p>
+          <w:p>
+            <w:pPr>
+              <w:pStyle w:val="Normal"/>
+              <w:widowControl w:val="false"/>
+              <w:pBdr/>
+              <w:shd w:val="clear" w:fill="auto"/>
+              <w:spacing w:lineRule="auto" w:line="240" w:before="0" w:after="0"/>
+              <w:ind w:left="720" w:right="0" w:hanging="360"/>
+              <w:jc w:val="left"/>
+              <w:rPr/>
+            </w:pPr>
+            <w:r>
+              <w:rPr>
+                <w:rFonts w:eastAsia="Google Sans" w:cs="Google Sans" w:ascii="Google Sans" w:hAnsi="Google Sans"/>
+                <w:i/>
+              </w:rPr>
+              <w:t>phone mumber in additional to family photos</w:t>
             </w:r>
           </w:p>
         </w:tc>
       </w:tr>
       <w:tr>
         <w:trPr>
-          <w:cantSplit w:val="0"/>
-          <w:trHeight w:val="2429.326171875" w:hRule="atLeast"/>
-          <w:tblHeader w:val="0"/>
+          <w:trHeight w:val="2429" w:hRule="atLeast"/>
         </w:trPr>
         <w:tc>
           <w:tcPr>
+            <w:tcW w:w="2760" w:type="dxa"/>
+            <w:tcBorders>
+              <w:top w:val="single" w:sz="8" w:space="0" w:color="000001"/>
+              <w:left w:val="single" w:sz="8" w:space="0" w:color="000001"/>
+              <w:bottom w:val="single" w:sz="8" w:space="0" w:color="000001"/>
+              <w:right w:val="single" w:sz="8" w:space="0" w:color="000001"/>
+              <w:insideH w:val="single" w:sz="8" w:space="0" w:color="000001"/>
+              <w:insideV w:val="single" w:sz="8" w:space="0" w:color="000001"/>
+            </w:tcBorders>
             <w:shd w:fill="auto" w:val="clear"/>
             <w:tcMar>
-              <w:top w:w="100.0" w:type="dxa"/>
-              <w:left w:w="100.0" w:type="dxa"/>
-              <w:bottom w:w="100.0" w:type="dxa"/>
-              <w:right w:w="100.0" w:type="dxa"/>
+              <w:left w:w="90" w:type="dxa"/>
             </w:tcMar>
-            <w:vAlign w:val="top"/>
           </w:tcPr>
           <w:p>
             <w:pPr>
-              <w:keepNext w:val="0"/>
-              <w:keepLines w:val="0"/>
-              <w:pageBreakBefore w:val="0"/>
-              <w:widowControl w:val="0"/>
-              <w:pBdr>
-                <w:top w:space="0" w:sz="0" w:val="nil"/>
-                <w:left w:space="0" w:sz="0" w:val="nil"/>
-                <w:bottom w:space="0" w:sz="0" w:val="nil"/>
-                <w:right w:space="0" w:sz="0" w:val="nil"/>
-                <w:between w:space="0" w:sz="0" w:val="nil"/>
-              </w:pBdr>
-              <w:shd w:fill="auto" w:val="clear"/>
-              <w:spacing w:after="0" w:before="0" w:line="240" w:lineRule="auto"/>
-              <w:ind w:left="0" w:right="0" w:firstLine="0"/>
+              <w:pStyle w:val="Normal"/>
+              <w:keepNext/>
+              <w:keepLines w:val="false"/>
+              <w:widowControl w:val="false"/>
+              <w:pBdr/>
+              <w:shd w:val="clear" w:fill="auto"/>
+              <w:spacing w:lineRule="auto" w:line="240" w:before="0" w:after="0"/>
+              <w:ind w:left="0" w:right="0" w:hanging="0"/>
               <w:jc w:val="left"/>
               <w:rPr>
-                <w:rFonts w:ascii="Google Sans" w:cs="Google Sans" w:eastAsia="Google Sans" w:hAnsi="Google Sans"/>
-                <w:b w:val="1"/>
+                <w:rFonts w:ascii="Google Sans" w:hAnsi="Google Sans" w:eastAsia="Google Sans" w:cs="Google Sans"/>
+                <w:b/>
+                <w:b/>
                 <w:sz w:val="28"/>
                 <w:szCs w:val="28"/>
               </w:rPr>
             </w:pPr>
             <w:r>
               <w:rPr>
-                <w:rFonts w:ascii="Google Sans" w:cs="Google Sans" w:eastAsia="Google Sans" w:hAnsi="Google Sans"/>
-                <w:b w:val="1"/>
+                <w:rFonts w:eastAsia="Google Sans" w:cs="Google Sans" w:ascii="Google Sans" w:hAnsi="Google Sans"/>
+                <w:b/>
                 <w:sz w:val="28"/>
                 <w:szCs w:val="28"/>
-                <w:rtl w:val="0"/>
-              </w:rPr>
-              <w:t xml:space="preserve">Attacker mindset</w:t>
+              </w:rPr>
+              <w:t>Attacker mindset</w:t>
             </w:r>
           </w:p>
         </w:tc>
         <w:tc>
           <w:tcPr>
+            <w:tcW w:w="6599" w:type="dxa"/>
+            <w:tcBorders>
+              <w:top w:val="single" w:sz="8" w:space="0" w:color="000001"/>
+              <w:left w:val="single" w:sz="8" w:space="0" w:color="000001"/>
+              <w:bottom w:val="single" w:sz="8" w:space="0" w:color="000001"/>
+              <w:right w:val="single" w:sz="8" w:space="0" w:color="000001"/>
+              <w:insideH w:val="single" w:sz="8" w:space="0" w:color="000001"/>
+              <w:insideV w:val="single" w:sz="8" w:space="0" w:color="000001"/>
+            </w:tcBorders>
             <w:shd w:fill="auto" w:val="clear"/>
             <w:tcMar>
-              <w:top w:w="100.0" w:type="dxa"/>
-              <w:left w:w="100.0" w:type="dxa"/>
-              <w:bottom w:w="100.0" w:type="dxa"/>
-              <w:right w:w="100.0" w:type="dxa"/>
+              <w:left w:w="90" w:type="dxa"/>
             </w:tcMar>
-            <w:vAlign w:val="top"/>
           </w:tcPr>
           <w:p>
             <w:pPr>
-              <w:keepNext w:val="0"/>
-              <w:keepLines w:val="0"/>
-              <w:pageBreakBefore w:val="0"/>
-              <w:widowControl w:val="0"/>
-              <w:pBdr>
-                <w:top w:space="0" w:sz="0" w:val="nil"/>
-                <w:left w:space="0" w:sz="0" w:val="nil"/>
-                <w:bottom w:space="0" w:sz="0" w:val="nil"/>
-                <w:right w:space="0" w:sz="0" w:val="nil"/>
-                <w:between w:space="0" w:sz="0" w:val="nil"/>
-              </w:pBdr>
-              <w:shd w:fill="auto" w:val="clear"/>
-              <w:spacing w:after="0" w:before="0" w:line="240" w:lineRule="auto"/>
-              <w:ind w:left="0" w:right="0" w:firstLine="0"/>
+              <w:pStyle w:val="Normal"/>
+              <w:keepNext/>
+              <w:keepLines w:val="false"/>
+              <w:widowControl w:val="false"/>
+              <w:pBdr/>
+              <w:shd w:val="clear" w:fill="auto"/>
+              <w:spacing w:lineRule="auto" w:line="240" w:before="0" w:after="0"/>
+              <w:ind w:left="0" w:right="0" w:hanging="0"/>
               <w:jc w:val="left"/>
               <w:rPr>
-                <w:rFonts w:ascii="Google Sans" w:cs="Google Sans" w:eastAsia="Google Sans" w:hAnsi="Google Sans"/>
+                <w:rFonts w:ascii="Google Sans" w:hAnsi="Google Sans" w:eastAsia="Google Sans" w:cs="Google Sans"/>
               </w:rPr>
             </w:pPr>
             <w:r>
               <w:rPr>
-                <w:rFonts w:ascii="Google Sans" w:cs="Google Sans" w:eastAsia="Google Sans" w:hAnsi="Google Sans"/>
-                <w:rtl w:val="0"/>
+                <w:rFonts w:eastAsia="Google Sans" w:cs="Google Sans" w:ascii="Google Sans" w:hAnsi="Google Sans"/>
               </w:rPr>
               <w:t xml:space="preserve">Write </w:t>
             </w:r>
             <w:r>
               <w:rPr>
-                <w:rFonts w:ascii="Google Sans" w:cs="Google Sans" w:eastAsia="Google Sans" w:hAnsi="Google Sans"/>
-                <w:b w:val="1"/>
-                <w:rtl w:val="0"/>
-              </w:rPr>
-              <w:t xml:space="preserve">2-3 sentences</w:t>
-            </w:r>
-            <w:r>
-              <w:rPr>
-                <w:rFonts w:ascii="Google Sans" w:cs="Google Sans" w:eastAsia="Google Sans" w:hAnsi="Google Sans"/>
-                <w:rtl w:val="0"/>
+                <w:rFonts w:eastAsia="Google Sans" w:cs="Google Sans" w:ascii="Google Sans" w:hAnsi="Google Sans"/>
+                <w:b/>
+              </w:rPr>
+              <w:t>2-3 sentences</w:t>
+            </w:r>
+            <w:r>
+              <w:rPr>
+                <w:rFonts w:eastAsia="Google Sans" w:cs="Google Sans" w:ascii="Google Sans" w:hAnsi="Google Sans"/>
               </w:rPr>
               <w:t xml:space="preserve"> about how this information could be used against Jorge or the hospital.</w:t>
             </w:r>
           </w:p>
           <w:p>
             <w:pPr>
-              <w:keepNext w:val="0"/>
-              <w:keepLines w:val="0"/>
-              <w:pageBreakBefore w:val="0"/>
-              <w:widowControl w:val="0"/>
+              <w:pStyle w:val="Normal"/>
+              <w:keepNext/>
+              <w:keepLines w:val="false"/>
+              <w:widowControl w:val="false"/>
               <w:numPr>
                 <w:ilvl w:val="0"/>
                 <w:numId w:val="3"/>
               </w:numPr>
-              <w:pBdr>
-                <w:top w:space="0" w:sz="0" w:val="nil"/>
-                <w:left w:space="0" w:sz="0" w:val="nil"/>
-                <w:bottom w:space="0" w:sz="0" w:val="nil"/>
-                <w:right w:space="0" w:sz="0" w:val="nil"/>
-                <w:between w:space="0" w:sz="0" w:val="nil"/>
-              </w:pBdr>
-              <w:shd w:fill="auto" w:val="clear"/>
-              <w:spacing w:after="0" w:before="0" w:line="240" w:lineRule="auto"/>
+              <w:pBdr/>
+              <w:shd w:val="clear" w:fill="auto"/>
+              <w:spacing w:lineRule="auto" w:line="240" w:before="0" w:after="0"/>
               <w:ind w:left="720" w:right="0" w:hanging="360"/>
               <w:jc w:val="left"/>
               <w:rPr>
-                <w:rFonts w:ascii="Google Sans" w:cs="Google Sans" w:eastAsia="Google Sans" w:hAnsi="Google Sans"/>
-                <w:i w:val="1"/>
+                <w:rFonts w:ascii="Google Sans" w:hAnsi="Google Sans" w:eastAsia="Google Sans" w:cs="Google Sans"/>
+                <w:i/>
+                <w:i/>
               </w:rPr>
             </w:pPr>
             <w:r>
               <w:rPr>
-                <w:rFonts w:ascii="Google Sans" w:cs="Google Sans" w:eastAsia="Google Sans" w:hAnsi="Google Sans"/>
-                <w:i w:val="1"/>
-                <w:rtl w:val="0"/>
-              </w:rPr>
-              <w:t xml:space="preserve">Could the information be used against other employees?</w:t>
+                <w:rFonts w:eastAsia="Google Sans" w:cs="Google Sans" w:ascii="Google Sans" w:hAnsi="Google Sans"/>
+                <w:i/>
+              </w:rPr>
+              <w:t>Could the information be used against other employees?</w:t>
             </w:r>
           </w:p>
           <w:p>
             <w:pPr>
-              <w:keepNext w:val="0"/>
-              <w:keepLines w:val="0"/>
-              <w:pageBreakBefore w:val="0"/>
-              <w:widowControl w:val="0"/>
+              <w:pStyle w:val="Normal"/>
+              <w:keepNext/>
+              <w:keepLines w:val="false"/>
+              <w:widowControl w:val="false"/>
               <w:numPr>
                 <w:ilvl w:val="0"/>
                 <w:numId w:val="3"/>
               </w:numPr>
-              <w:pBdr>
-                <w:top w:space="0" w:sz="0" w:val="nil"/>
-                <w:left w:space="0" w:sz="0" w:val="nil"/>
-                <w:bottom w:space="0" w:sz="0" w:val="nil"/>
-                <w:right w:space="0" w:sz="0" w:val="nil"/>
-                <w:between w:space="0" w:sz="0" w:val="nil"/>
-              </w:pBdr>
-              <w:shd w:fill="auto" w:val="clear"/>
-              <w:spacing w:after="0" w:before="0" w:line="240" w:lineRule="auto"/>
+              <w:pBdr/>
+              <w:shd w:val="clear" w:fill="auto"/>
+              <w:spacing w:lineRule="auto" w:line="240" w:before="0" w:after="0"/>
               <w:ind w:left="720" w:right="0" w:hanging="360"/>
               <w:jc w:val="left"/>
               <w:rPr>
-                <w:rFonts w:ascii="Google Sans" w:cs="Google Sans" w:eastAsia="Google Sans" w:hAnsi="Google Sans"/>
-                <w:i w:val="1"/>
+                <w:rFonts w:ascii="Google Sans" w:hAnsi="Google Sans" w:eastAsia="Google Sans" w:cs="Google Sans"/>
+                <w:i/>
+                <w:i/>
               </w:rPr>
             </w:pPr>
             <w:r>
               <w:rPr>
-                <w:rFonts w:ascii="Google Sans" w:cs="Google Sans" w:eastAsia="Google Sans" w:hAnsi="Google Sans"/>
-                <w:i w:val="1"/>
-                <w:rtl w:val="0"/>
-              </w:rPr>
-              <w:t xml:space="preserve">Could the information be used against relatives?</w:t>
+                <w:rFonts w:eastAsia="Google Sans" w:cs="Google Sans" w:ascii="Google Sans" w:hAnsi="Google Sans"/>
+                <w:i/>
+              </w:rPr>
+              <w:t>Could the information be used against relatives?</w:t>
             </w:r>
           </w:p>
           <w:p>
             <w:pPr>
-              <w:keepNext w:val="0"/>
-              <w:keepLines w:val="0"/>
-              <w:pageBreakBefore w:val="0"/>
-              <w:widowControl w:val="0"/>
+              <w:pStyle w:val="Normal"/>
+              <w:keepNext/>
+              <w:keepLines w:val="false"/>
+              <w:widowControl w:val="false"/>
               <w:numPr>
                 <w:ilvl w:val="0"/>
                 <w:numId w:val="3"/>
               </w:numPr>
-              <w:pBdr>
-                <w:top w:space="0" w:sz="0" w:val="nil"/>
-                <w:left w:space="0" w:sz="0" w:val="nil"/>
-                <w:bottom w:space="0" w:sz="0" w:val="nil"/>
-                <w:right w:space="0" w:sz="0" w:val="nil"/>
-                <w:between w:space="0" w:sz="0" w:val="nil"/>
-              </w:pBdr>
-              <w:shd w:fill="auto" w:val="clear"/>
-              <w:spacing w:after="0" w:before="0" w:line="240" w:lineRule="auto"/>
+              <w:pBdr/>
+              <w:shd w:val="clear" w:fill="auto"/>
+              <w:spacing w:lineRule="auto" w:line="240" w:before="0" w:after="0"/>
               <w:ind w:left="720" w:right="0" w:hanging="360"/>
               <w:jc w:val="left"/>
               <w:rPr>
-                <w:rFonts w:ascii="Google Sans" w:cs="Google Sans" w:eastAsia="Google Sans" w:hAnsi="Google Sans"/>
-                <w:i w:val="1"/>
+                <w:rFonts w:ascii="Google Sans" w:hAnsi="Google Sans" w:eastAsia="Google Sans" w:cs="Google Sans"/>
+                <w:i/>
+                <w:i/>
               </w:rPr>
             </w:pPr>
             <w:r>
               <w:rPr>
-                <w:rFonts w:ascii="Google Sans" w:cs="Google Sans" w:eastAsia="Google Sans" w:hAnsi="Google Sans"/>
-                <w:i w:val="1"/>
-                <w:rtl w:val="0"/>
-              </w:rPr>
-              <w:t xml:space="preserve">Could the information provide access to the business?</w:t>
+                <w:rFonts w:eastAsia="Google Sans" w:cs="Google Sans" w:ascii="Google Sans" w:hAnsi="Google Sans"/>
+                <w:i/>
+              </w:rPr>
+              <w:t>Could the information provide access to the business?</w:t>
             </w:r>
           </w:p>
         </w:tc>
       </w:tr>
       <w:tr>
         <w:trPr>
-          <w:cantSplit w:val="0"/>
-          <w:trHeight w:val="2429.326171875" w:hRule="atLeast"/>
-          <w:tblHeader w:val="0"/>
+          <w:trHeight w:val="2429" w:hRule="atLeast"/>
         </w:trPr>
         <w:tc>
           <w:tcPr>
+            <w:tcW w:w="2760" w:type="dxa"/>
+            <w:tcBorders>
+              <w:top w:val="single" w:sz="8" w:space="0" w:color="000001"/>
+              <w:left w:val="single" w:sz="8" w:space="0" w:color="000001"/>
+              <w:bottom w:val="single" w:sz="8" w:space="0" w:color="000001"/>
+              <w:right w:val="single" w:sz="8" w:space="0" w:color="000001"/>
+              <w:insideH w:val="single" w:sz="8" w:space="0" w:color="000001"/>
+              <w:insideV w:val="single" w:sz="8" w:space="0" w:color="000001"/>
+            </w:tcBorders>
             <w:shd w:fill="auto" w:val="clear"/>
             <w:tcMar>
-              <w:top w:w="100.0" w:type="dxa"/>
-              <w:left w:w="100.0" w:type="dxa"/>
-              <w:bottom w:w="100.0" w:type="dxa"/>
-              <w:right w:w="100.0" w:type="dxa"/>
+              <w:left w:w="90" w:type="dxa"/>
             </w:tcMar>
-            <w:vAlign w:val="top"/>
           </w:tcPr>
           <w:p>
             <w:pPr>
-              <w:keepNext w:val="0"/>
-              <w:keepLines w:val="0"/>
-              <w:pageBreakBefore w:val="0"/>
-              <w:widowControl w:val="0"/>
-              <w:pBdr>
-                <w:top w:space="0" w:sz="0" w:val="nil"/>
-                <w:left w:space="0" w:sz="0" w:val="nil"/>
-                <w:bottom w:space="0" w:sz="0" w:val="nil"/>
-                <w:right w:space="0" w:sz="0" w:val="nil"/>
-                <w:between w:space="0" w:sz="0" w:val="nil"/>
-              </w:pBdr>
-              <w:shd w:fill="auto" w:val="clear"/>
-              <w:spacing w:after="0" w:before="0" w:line="240" w:lineRule="auto"/>
-              <w:ind w:left="0" w:right="0" w:firstLine="0"/>
+              <w:pStyle w:val="Normal"/>
+              <w:keepNext/>
+              <w:keepLines w:val="false"/>
+              <w:widowControl w:val="false"/>
+              <w:pBdr/>
+              <w:shd w:val="clear" w:fill="auto"/>
+              <w:spacing w:lineRule="auto" w:line="240" w:before="0" w:after="0"/>
+              <w:ind w:left="0" w:right="0" w:hanging="0"/>
               <w:jc w:val="left"/>
               <w:rPr>
-                <w:rFonts w:ascii="Google Sans" w:cs="Google Sans" w:eastAsia="Google Sans" w:hAnsi="Google Sans"/>
-                <w:b w:val="1"/>
+                <w:rFonts w:ascii="Google Sans" w:hAnsi="Google Sans" w:eastAsia="Google Sans" w:cs="Google Sans"/>
+                <w:b/>
+                <w:b/>
                 <w:sz w:val="28"/>
                 <w:szCs w:val="28"/>
               </w:rPr>
             </w:pPr>
             <w:r>
               <w:rPr>
-                <w:rFonts w:ascii="Google Sans" w:cs="Google Sans" w:eastAsia="Google Sans" w:hAnsi="Google Sans"/>
-                <w:b w:val="1"/>
+                <w:rFonts w:eastAsia="Google Sans" w:cs="Google Sans" w:ascii="Google Sans" w:hAnsi="Google Sans"/>
+                <w:b/>
                 <w:sz w:val="28"/>
                 <w:szCs w:val="28"/>
-                <w:rtl w:val="0"/>
-              </w:rPr>
-              <w:t xml:space="preserve">Risk analysis</w:t>
+              </w:rPr>
+              <w:t>Risk analysis</w:t>
             </w:r>
           </w:p>
         </w:tc>
         <w:tc>
           <w:tcPr>
+            <w:tcW w:w="6599" w:type="dxa"/>
+            <w:tcBorders>
+              <w:top w:val="single" w:sz="8" w:space="0" w:color="000001"/>
+              <w:left w:val="single" w:sz="8" w:space="0" w:color="000001"/>
+              <w:bottom w:val="single" w:sz="8" w:space="0" w:color="000001"/>
+              <w:right w:val="single" w:sz="8" w:space="0" w:color="000001"/>
+              <w:insideH w:val="single" w:sz="8" w:space="0" w:color="000001"/>
+              <w:insideV w:val="single" w:sz="8" w:space="0" w:color="000001"/>
+            </w:tcBorders>
             <w:shd w:fill="auto" w:val="clear"/>
             <w:tcMar>
-              <w:top w:w="100.0" w:type="dxa"/>
-              <w:left w:w="100.0" w:type="dxa"/>
-              <w:bottom w:w="100.0" w:type="dxa"/>
-              <w:right w:w="100.0" w:type="dxa"/>
+              <w:left w:w="90" w:type="dxa"/>
             </w:tcMar>
-            <w:vAlign w:val="top"/>
           </w:tcPr>
           <w:p>
             <w:pPr>
-              <w:keepNext w:val="0"/>
-              <w:keepLines w:val="0"/>
-              <w:pageBreakBefore w:val="0"/>
-              <w:widowControl w:val="0"/>
-              <w:pBdr>
-                <w:top w:space="0" w:sz="0" w:val="nil"/>
-                <w:left w:space="0" w:sz="0" w:val="nil"/>
-                <w:bottom w:space="0" w:sz="0" w:val="nil"/>
-                <w:right w:space="0" w:sz="0" w:val="nil"/>
-                <w:between w:space="0" w:sz="0" w:val="nil"/>
-              </w:pBdr>
-              <w:shd w:fill="auto" w:val="clear"/>
-              <w:spacing w:after="0" w:before="0" w:line="240" w:lineRule="auto"/>
-              <w:ind w:left="0" w:right="0" w:firstLine="0"/>
+              <w:pStyle w:val="Normal"/>
+              <w:keepNext/>
+              <w:keepLines w:val="false"/>
+              <w:widowControl w:val="false"/>
+              <w:pBdr/>
+              <w:shd w:val="clear" w:fill="auto"/>
+              <w:spacing w:lineRule="auto" w:line="240" w:before="0" w:after="0"/>
+              <w:ind w:left="0" w:right="0" w:hanging="0"/>
               <w:jc w:val="left"/>
               <w:rPr>
-                <w:rFonts w:ascii="Google Sans" w:cs="Google Sans" w:eastAsia="Google Sans" w:hAnsi="Google Sans"/>
+                <w:rFonts w:ascii="Google Sans" w:hAnsi="Google Sans" w:eastAsia="Google Sans" w:cs="Google Sans"/>
               </w:rPr>
             </w:pPr>
             <w:r>
               <w:rPr>
-                <w:rFonts w:ascii="Google Sans" w:cs="Google Sans" w:eastAsia="Google Sans" w:hAnsi="Google Sans"/>
-                <w:rtl w:val="0"/>
+                <w:rFonts w:eastAsia="Google Sans" w:cs="Google Sans" w:ascii="Google Sans" w:hAnsi="Google Sans"/>
               </w:rPr>
               <w:t xml:space="preserve">Write </w:t>
             </w:r>
             <w:r>
               <w:rPr>
-                <w:rFonts w:ascii="Google Sans" w:cs="Google Sans" w:eastAsia="Google Sans" w:hAnsi="Google Sans"/>
-                <w:b w:val="1"/>
-                <w:rtl w:val="0"/>
+                <w:rFonts w:eastAsia="Google Sans" w:cs="Google Sans" w:ascii="Google Sans" w:hAnsi="Google Sans"/>
+                <w:b/>
               </w:rPr>
               <w:t xml:space="preserve">3 or 4 sentences </w:t>
             </w:r>
             <w:r>
               <w:rPr>
-                <w:rFonts w:ascii="Google Sans" w:cs="Google Sans" w:eastAsia="Google Sans" w:hAnsi="Google Sans"/>
-                <w:rtl w:val="0"/>
-              </w:rPr>
-              <w:t xml:space="preserve">describing technical, operational, or managerial controls that could mitigate these types of attacks:</w:t>
+                <w:rFonts w:eastAsia="Google Sans" w:cs="Google Sans" w:ascii="Google Sans" w:hAnsi="Google Sans"/>
+              </w:rPr>
+              <w:t>describing technical, operational, or managerial controls that could mitigate these types of attacks:</w:t>
             </w:r>
           </w:p>
           <w:p>
             <w:pPr>
-              <w:keepNext w:val="0"/>
-              <w:keepLines w:val="0"/>
-              <w:pageBreakBefore w:val="0"/>
-              <w:widowControl w:val="0"/>
+              <w:pStyle w:val="Normal"/>
+              <w:keepNext/>
+              <w:keepLines w:val="false"/>
+              <w:widowControl w:val="false"/>
               <w:numPr>
                 <w:ilvl w:val="0"/>
                 <w:numId w:val="2"/>
               </w:numPr>
-              <w:pBdr>
-                <w:top w:space="0" w:sz="0" w:val="nil"/>
-                <w:left w:space="0" w:sz="0" w:val="nil"/>
-                <w:bottom w:space="0" w:sz="0" w:val="nil"/>
-                <w:right w:space="0" w:sz="0" w:val="nil"/>
-                <w:between w:space="0" w:sz="0" w:val="nil"/>
-              </w:pBdr>
-              <w:shd w:fill="auto" w:val="clear"/>
-              <w:spacing w:after="0" w:before="0" w:line="240" w:lineRule="auto"/>
+              <w:pBdr/>
+              <w:shd w:val="clear" w:fill="auto"/>
+              <w:spacing w:lineRule="auto" w:line="240" w:before="0" w:after="0"/>
               <w:ind w:left="720" w:right="0" w:hanging="360"/>
               <w:jc w:val="left"/>
               <w:rPr>
-                <w:rFonts w:ascii="Google Sans" w:cs="Google Sans" w:eastAsia="Google Sans" w:hAnsi="Google Sans"/>
-                <w:i w:val="1"/>
+                <w:rFonts w:ascii="Google Sans" w:hAnsi="Google Sans" w:eastAsia="Google Sans" w:cs="Google Sans"/>
+                <w:i/>
+                <w:i/>
               </w:rPr>
             </w:pPr>
             <w:r>
               <w:rPr>
-                <w:rFonts w:ascii="Google Sans" w:cs="Google Sans" w:eastAsia="Google Sans" w:hAnsi="Google Sans"/>
-                <w:i w:val="1"/>
-                <w:rtl w:val="0"/>
-              </w:rPr>
-              <w:t xml:space="preserve">What types of malicious software could be hidden on these devices? What could have happened if the device were infected and discovered by another employee?</w:t>
+                <w:rFonts w:eastAsia="Google Sans" w:cs="Google Sans" w:ascii="Google Sans" w:hAnsi="Google Sans"/>
+                <w:i/>
+              </w:rPr>
+              <w:t>What types of malicious software could be hidden on these devices? What could have happened if the device were infected and discovered by another employee?</w:t>
             </w:r>
           </w:p>
           <w:p>
             <w:pPr>
-              <w:keepNext w:val="0"/>
-              <w:keepLines w:val="0"/>
-              <w:pageBreakBefore w:val="0"/>
-              <w:widowControl w:val="0"/>
+              <w:pStyle w:val="Normal"/>
+              <w:keepNext/>
+              <w:keepLines w:val="false"/>
+              <w:widowControl w:val="false"/>
               <w:numPr>
                 <w:ilvl w:val="0"/>
                 <w:numId w:val="2"/>
               </w:numPr>
-              <w:pBdr>
-                <w:top w:space="0" w:sz="0" w:val="nil"/>
-                <w:left w:space="0" w:sz="0" w:val="nil"/>
-                <w:bottom w:space="0" w:sz="0" w:val="nil"/>
-                <w:right w:space="0" w:sz="0" w:val="nil"/>
-                <w:between w:space="0" w:sz="0" w:val="nil"/>
-              </w:pBdr>
-              <w:shd w:fill="auto" w:val="clear"/>
-              <w:spacing w:after="0" w:before="0" w:line="240" w:lineRule="auto"/>
+              <w:pBdr/>
+              <w:shd w:val="clear" w:fill="auto"/>
+              <w:spacing w:lineRule="auto" w:line="240" w:before="0" w:after="0"/>
               <w:ind w:left="720" w:right="0" w:hanging="360"/>
               <w:jc w:val="left"/>
               <w:rPr>
-                <w:rFonts w:ascii="Google Sans" w:cs="Google Sans" w:eastAsia="Google Sans" w:hAnsi="Google Sans"/>
-                <w:i w:val="1"/>
+                <w:rFonts w:ascii="Google Sans" w:hAnsi="Google Sans" w:eastAsia="Google Sans" w:cs="Google Sans"/>
+                <w:i/>
+                <w:i/>
               </w:rPr>
             </w:pPr>
             <w:r>
               <w:rPr>
-                <w:rFonts w:ascii="Google Sans" w:cs="Google Sans" w:eastAsia="Google Sans" w:hAnsi="Google Sans"/>
-                <w:i w:val="1"/>
-                <w:rtl w:val="0"/>
-              </w:rPr>
-              <w:t xml:space="preserve">What sensitive information could a threat actor find on a device like this?</w:t>
+                <w:rFonts w:eastAsia="Google Sans" w:cs="Google Sans" w:ascii="Google Sans" w:hAnsi="Google Sans"/>
+                <w:i/>
+              </w:rPr>
+              <w:t>What sensitive information could a threat actor find on a device like this?</w:t>
             </w:r>
           </w:p>
           <w:p>
             <w:pPr>
-              <w:keepNext w:val="0"/>
-              <w:keepLines w:val="0"/>
-              <w:pageBreakBefore w:val="0"/>
-              <w:widowControl w:val="0"/>
+              <w:pStyle w:val="Normal"/>
+              <w:keepNext/>
+              <w:keepLines w:val="false"/>
+              <w:widowControl w:val="false"/>
               <w:numPr>
                 <w:ilvl w:val="0"/>
                 <w:numId w:val="2"/>
               </w:numPr>
-              <w:pBdr>
-                <w:top w:space="0" w:sz="0" w:val="nil"/>
-                <w:left w:space="0" w:sz="0" w:val="nil"/>
-                <w:bottom w:space="0" w:sz="0" w:val="nil"/>
-                <w:right w:space="0" w:sz="0" w:val="nil"/>
-                <w:between w:space="0" w:sz="0" w:val="nil"/>
-              </w:pBdr>
-              <w:shd w:fill="auto" w:val="clear"/>
-              <w:spacing w:after="0" w:before="0" w:line="240" w:lineRule="auto"/>
+              <w:pBdr/>
+              <w:shd w:val="clear" w:fill="auto"/>
+              <w:spacing w:lineRule="auto" w:line="240" w:before="0" w:after="0"/>
               <w:ind w:left="720" w:right="0" w:hanging="360"/>
               <w:jc w:val="left"/>
               <w:rPr>
-                <w:rFonts w:ascii="Google Sans" w:cs="Google Sans" w:eastAsia="Google Sans" w:hAnsi="Google Sans"/>
-                <w:i w:val="1"/>
+                <w:rFonts w:ascii="Google Sans" w:hAnsi="Google Sans" w:eastAsia="Google Sans" w:cs="Google Sans"/>
+                <w:i/>
+                <w:i/>
               </w:rPr>
             </w:pPr>
             <w:r>
               <w:rPr>
-                <w:rFonts w:ascii="Google Sans" w:cs="Google Sans" w:eastAsia="Google Sans" w:hAnsi="Google Sans"/>
-                <w:i w:val="1"/>
-                <w:rtl w:val="0"/>
-              </w:rPr>
-              <w:t xml:space="preserve">How might that information be used against an individual or an organization?</w:t>
+                <w:rFonts w:eastAsia="Google Sans" w:cs="Google Sans" w:ascii="Google Sans" w:hAnsi="Google Sans"/>
+                <w:i/>
+              </w:rPr>
+              <w:t>How might that information be used against an individual or an organization?</w:t>
             </w:r>
           </w:p>
         </w:tc>
@@ -723,47 +755,52 @@
     </w:tbl>
     <w:p>
       <w:pPr>
+        <w:pStyle w:val="Normal"/>
         <w:rPr/>
       </w:pPr>
       <w:r>
-        <w:rPr>
-          <w:rtl w:val="0"/>
-        </w:rPr>
+        <w:rPr/>
       </w:r>
     </w:p>
     <w:sectPr>
-      <w:pgSz w:h="15840" w:w="12240" w:orient="portrait"/>
-      <w:pgMar w:bottom="1440" w:top="1440" w:left="1440" w:right="1440" w:header="720" w:footer="720"/>
-      <w:pgNumType w:start="1"/>
+      <w:type w:val="nextPage"/>
+      <w:pgSz w:w="12240" w:h="15840"/>
+      <w:pgMar w:left="1440" w:right="1440" w:header="0" w:top="1440" w:footer="0" w:bottom="1440" w:gutter="0"/>
+      <w:pgNumType w:start="1" w:fmt="decimal"/>
+      <w:formProt w:val="false"/>
+      <w:textDirection w:val="lrTb"/>
+      <w:docGrid w:type="default" w:linePitch="240" w:charSpace="4294965247"/>
     </w:sectPr>
   </w:body>
 </w:document>
 </file>
 
 <file path=word/numbering.xml><?xml version="1.0" encoding="utf-8"?>
-<w:numbering xmlns:mc="http://schemas.openxmlformats.org/markup-compatibility/2006" xmlns:o="urn:schemas-microsoft-com:office:office" xmlns:r="http://schemas.openxmlformats.org/officeDocument/2006/relationships" xmlns:m="http://schemas.openxmlformats.org/officeDocument/2006/math" xmlns:v="urn:schemas-microsoft-com:vml" xmlns:wp="http://schemas.openxmlformats.org/drawingml/2006/wordprocessingDrawing" xmlns:w10="urn:schemas-microsoft-com:office:word" xmlns:w="http://schemas.openxmlformats.org/wordprocessingml/2006/main" xmlns:wne="http://schemas.microsoft.com/office/word/2006/wordml" xmlns:sl="http://schemas.openxmlformats.org/schemaLibrary/2006/main" xmlns:a="http://schemas.openxmlformats.org/drawingml/2006/main" xmlns:pic="http://schemas.openxmlformats.org/drawingml/2006/picture" xmlns:c="http://schemas.openxmlformats.org/drawingml/2006/chart" xmlns:lc="http://schemas.openxmlformats.org/drawingml/2006/lockedCanvas" xmlns:dgm="http://schemas.openxmlformats.org/drawingml/2006/diagram" xmlns:wps="http://schemas.microsoft.com/office/word/2010/wordprocessingShape" xmlns:wpg="http://schemas.microsoft.com/office/word/2010/wordprocessingGroup" xmlns:w14="http://schemas.microsoft.com/office/word/2010/wordml" xmlns:w15="http://schemas.microsoft.com/office/word/2012/wordml">
+<w:numbering xmlns:w="http://schemas.openxmlformats.org/wordprocessingml/2006/main" xmlns:o="urn:schemas-microsoft-com:office:office" xmlns:r="http://schemas.openxmlformats.org/officeDocument/2006/relationships" xmlns:v="urn:schemas-microsoft-com:vml">
   <w:abstractNum w:abstractNumId="1">
     <w:lvl w:ilvl="0">
       <w:start w:val="1"/>
       <w:numFmt w:val="bullet"/>
-      <w:lvlText w:val="●"/>
+      <w:lvlText w:val=""/>
       <w:lvlJc w:val="left"/>
       <w:pPr>
         <w:ind w:left="720" w:hanging="360"/>
       </w:pPr>
       <w:rPr>
+        <w:rFonts w:ascii="Wingdings" w:hAnsi="Wingdings" w:cs="Wingdings" w:hint="default"/>
         <w:u w:val="none"/>
       </w:rPr>
     </w:lvl>
     <w:lvl w:ilvl="1">
       <w:start w:val="1"/>
       <w:numFmt w:val="bullet"/>
-      <w:lvlText w:val="○"/>
+      <w:lvlText w:val=""/>
       <w:lvlJc w:val="left"/>
       <w:pPr>
         <w:ind w:left="1440" w:hanging="360"/>
       </w:pPr>
       <w:rPr>
+        <w:rFonts w:ascii="Wingdings 2" w:hAnsi="Wingdings 2" w:cs="Wingdings 2" w:hint="default"/>
         <w:u w:val="none"/>
       </w:rPr>
     </w:lvl>
@@ -776,30 +813,33 @@
         <w:ind w:left="2160" w:hanging="360"/>
       </w:pPr>
       <w:rPr>
+        <w:rFonts w:ascii="OpenSymbol" w:hAnsi="OpenSymbol" w:cs="OpenSymbol" w:hint="default"/>
         <w:u w:val="none"/>
       </w:rPr>
     </w:lvl>
     <w:lvl w:ilvl="3">
       <w:start w:val="1"/>
       <w:numFmt w:val="bullet"/>
-      <w:lvlText w:val="●"/>
+      <w:lvlText w:val=""/>
       <w:lvlJc w:val="left"/>
       <w:pPr>
         <w:ind w:left="2880" w:hanging="360"/>
       </w:pPr>
       <w:rPr>
+        <w:rFonts w:ascii="Wingdings" w:hAnsi="Wingdings" w:cs="Wingdings" w:hint="default"/>
         <w:u w:val="none"/>
       </w:rPr>
     </w:lvl>
     <w:lvl w:ilvl="4">
       <w:start w:val="1"/>
       <w:numFmt w:val="bullet"/>
-      <w:lvlText w:val="○"/>
+      <w:lvlText w:val=""/>
       <w:lvlJc w:val="left"/>
       <w:pPr>
         <w:ind w:left="3600" w:hanging="360"/>
       </w:pPr>
       <w:rPr>
+        <w:rFonts w:ascii="Wingdings 2" w:hAnsi="Wingdings 2" w:cs="Wingdings 2" w:hint="default"/>
         <w:u w:val="none"/>
       </w:rPr>
     </w:lvl>
@@ -812,30 +852,33 @@
         <w:ind w:left="4320" w:hanging="360"/>
       </w:pPr>
       <w:rPr>
+        <w:rFonts w:ascii="OpenSymbol" w:hAnsi="OpenSymbol" w:cs="OpenSymbol" w:hint="default"/>
         <w:u w:val="none"/>
       </w:rPr>
     </w:lvl>
     <w:lvl w:ilvl="6">
       <w:start w:val="1"/>
       <w:numFmt w:val="bullet"/>
-      <w:lvlText w:val="●"/>
+      <w:lvlText w:val=""/>
       <w:lvlJc w:val="left"/>
       <w:pPr>
         <w:ind w:left="5040" w:hanging="360"/>
       </w:pPr>
       <w:rPr>
+        <w:rFonts w:ascii="Wingdings" w:hAnsi="Wingdings" w:cs="Wingdings" w:hint="default"/>
         <w:u w:val="none"/>
       </w:rPr>
     </w:lvl>
     <w:lvl w:ilvl="7">
       <w:start w:val="1"/>
       <w:numFmt w:val="bullet"/>
-      <w:lvlText w:val="○"/>
+      <w:lvlText w:val=""/>
       <w:lvlJc w:val="left"/>
       <w:pPr>
         <w:ind w:left="5760" w:hanging="360"/>
       </w:pPr>
       <w:rPr>
+        <w:rFonts w:ascii="Wingdings 2" w:hAnsi="Wingdings 2" w:cs="Wingdings 2" w:hint="default"/>
         <w:u w:val="none"/>
       </w:rPr>
     </w:lvl>
@@ -848,6 +891,7 @@
         <w:ind w:left="6480" w:hanging="360"/>
       </w:pPr>
       <w:rPr>
+        <w:rFonts w:ascii="OpenSymbol" w:hAnsi="OpenSymbol" w:cs="OpenSymbol" w:hint="default"/>
         <w:u w:val="none"/>
       </w:rPr>
     </w:lvl>
@@ -856,24 +900,26 @@
     <w:lvl w:ilvl="0">
       <w:start w:val="1"/>
       <w:numFmt w:val="bullet"/>
-      <w:lvlText w:val="●"/>
+      <w:lvlText w:val=""/>
       <w:lvlJc w:val="left"/>
       <w:pPr>
         <w:ind w:left="720" w:hanging="360"/>
       </w:pPr>
       <w:rPr>
+        <w:rFonts w:ascii="Wingdings" w:hAnsi="Wingdings" w:cs="Wingdings" w:hint="default"/>
         <w:u w:val="none"/>
       </w:rPr>
     </w:lvl>
     <w:lvl w:ilvl="1">
       <w:start w:val="1"/>
       <w:numFmt w:val="bullet"/>
-      <w:lvlText w:val="○"/>
+      <w:lvlText w:val=""/>
       <w:lvlJc w:val="left"/>
       <w:pPr>
         <w:ind w:left="1440" w:hanging="360"/>
       </w:pPr>
       <w:rPr>
+        <w:rFonts w:ascii="Wingdings 2" w:hAnsi="Wingdings 2" w:cs="Wingdings 2" w:hint="default"/>
         <w:u w:val="none"/>
       </w:rPr>
     </w:lvl>
@@ -886,30 +932,33 @@
         <w:ind w:left="2160" w:hanging="360"/>
       </w:pPr>
       <w:rPr>
+        <w:rFonts w:ascii="OpenSymbol" w:hAnsi="OpenSymbol" w:cs="OpenSymbol" w:hint="default"/>
         <w:u w:val="none"/>
       </w:rPr>
     </w:lvl>
     <w:lvl w:ilvl="3">
       <w:start w:val="1"/>
       <w:numFmt w:val="bullet"/>
-      <w:lvlText w:val="●"/>
+      <w:lvlText w:val=""/>
       <w:lvlJc w:val="left"/>
       <w:pPr>
         <w:ind w:left="2880" w:hanging="360"/>
       </w:pPr>
       <w:rPr>
+        <w:rFonts w:ascii="Wingdings" w:hAnsi="Wingdings" w:cs="Wingdings" w:hint="default"/>
         <w:u w:val="none"/>
       </w:rPr>
     </w:lvl>
     <w:lvl w:ilvl="4">
       <w:start w:val="1"/>
       <w:numFmt w:val="bullet"/>
-      <w:lvlText w:val="○"/>
+      <w:lvlText w:val=""/>
       <w:lvlJc w:val="left"/>
       <w:pPr>
         <w:ind w:left="3600" w:hanging="360"/>
       </w:pPr>
       <w:rPr>
+        <w:rFonts w:ascii="Wingdings 2" w:hAnsi="Wingdings 2" w:cs="Wingdings 2" w:hint="default"/>
         <w:u w:val="none"/>
       </w:rPr>
     </w:lvl>
@@ -922,30 +971,33 @@
         <w:ind w:left="4320" w:hanging="360"/>
       </w:pPr>
       <w:rPr>
+        <w:rFonts w:ascii="OpenSymbol" w:hAnsi="OpenSymbol" w:cs="OpenSymbol" w:hint="default"/>
         <w:u w:val="none"/>
       </w:rPr>
     </w:lvl>
     <w:lvl w:ilvl="6">
       <w:start w:val="1"/>
       <w:numFmt w:val="bullet"/>
-      <w:lvlText w:val="●"/>
+      <w:lvlText w:val=""/>
       <w:lvlJc w:val="left"/>
       <w:pPr>
         <w:ind w:left="5040" w:hanging="360"/>
       </w:pPr>
       <w:rPr>
+        <w:rFonts w:ascii="Wingdings" w:hAnsi="Wingdings" w:cs="Wingdings" w:hint="default"/>
         <w:u w:val="none"/>
       </w:rPr>
     </w:lvl>
     <w:lvl w:ilvl="7">
       <w:start w:val="1"/>
       <w:numFmt w:val="bullet"/>
-      <w:lvlText w:val="○"/>
+      <w:lvlText w:val=""/>
       <w:lvlJc w:val="left"/>
       <w:pPr>
         <w:ind w:left="5760" w:hanging="360"/>
       </w:pPr>
       <w:rPr>
+        <w:rFonts w:ascii="Wingdings 2" w:hAnsi="Wingdings 2" w:cs="Wingdings 2" w:hint="default"/>
         <w:u w:val="none"/>
       </w:rPr>
     </w:lvl>
@@ -958,6 +1010,7 @@
         <w:ind w:left="6480" w:hanging="360"/>
       </w:pPr>
       <w:rPr>
+        <w:rFonts w:ascii="OpenSymbol" w:hAnsi="OpenSymbol" w:cs="OpenSymbol" w:hint="default"/>
         <w:u w:val="none"/>
       </w:rPr>
     </w:lvl>
@@ -966,24 +1019,26 @@
     <w:lvl w:ilvl="0">
       <w:start w:val="1"/>
       <w:numFmt w:val="bullet"/>
-      <w:lvlText w:val="●"/>
+      <w:lvlText w:val=""/>
       <w:lvlJc w:val="left"/>
       <w:pPr>
         <w:ind w:left="720" w:hanging="360"/>
       </w:pPr>
       <w:rPr>
+        <w:rFonts w:ascii="Wingdings" w:hAnsi="Wingdings" w:cs="Wingdings" w:hint="default"/>
         <w:u w:val="none"/>
       </w:rPr>
     </w:lvl>
     <w:lvl w:ilvl="1">
       <w:start w:val="1"/>
       <w:numFmt w:val="bullet"/>
-      <w:lvlText w:val="○"/>
+      <w:lvlText w:val=""/>
       <w:lvlJc w:val="left"/>
       <w:pPr>
         <w:ind w:left="1440" w:hanging="360"/>
       </w:pPr>
       <w:rPr>
+        <w:rFonts w:ascii="Wingdings 2" w:hAnsi="Wingdings 2" w:cs="Wingdings 2" w:hint="default"/>
         <w:u w:val="none"/>
       </w:rPr>
     </w:lvl>
@@ -996,30 +1051,33 @@
         <w:ind w:left="2160" w:hanging="360"/>
       </w:pPr>
       <w:rPr>
+        <w:rFonts w:ascii="OpenSymbol" w:hAnsi="OpenSymbol" w:cs="OpenSymbol" w:hint="default"/>
         <w:u w:val="none"/>
       </w:rPr>
     </w:lvl>
     <w:lvl w:ilvl="3">
       <w:start w:val="1"/>
       <w:numFmt w:val="bullet"/>
-      <w:lvlText w:val="●"/>
+      <w:lvlText w:val=""/>
       <w:lvlJc w:val="left"/>
       <w:pPr>
         <w:ind w:left="2880" w:hanging="360"/>
       </w:pPr>
       <w:rPr>
+        <w:rFonts w:ascii="Wingdings" w:hAnsi="Wingdings" w:cs="Wingdings" w:hint="default"/>
         <w:u w:val="none"/>
       </w:rPr>
     </w:lvl>
     <w:lvl w:ilvl="4">
       <w:start w:val="1"/>
       <w:numFmt w:val="bullet"/>
-      <w:lvlText w:val="○"/>
+      <w:lvlText w:val=""/>
       <w:lvlJc w:val="left"/>
       <w:pPr>
         <w:ind w:left="3600" w:hanging="360"/>
       </w:pPr>
       <w:rPr>
+        <w:rFonts w:ascii="Wingdings 2" w:hAnsi="Wingdings 2" w:cs="Wingdings 2" w:hint="default"/>
         <w:u w:val="none"/>
       </w:rPr>
     </w:lvl>
@@ -1032,30 +1090,33 @@
         <w:ind w:left="4320" w:hanging="360"/>
       </w:pPr>
       <w:rPr>
+        <w:rFonts w:ascii="OpenSymbol" w:hAnsi="OpenSymbol" w:cs="OpenSymbol" w:hint="default"/>
         <w:u w:val="none"/>
       </w:rPr>
     </w:lvl>
     <w:lvl w:ilvl="6">
       <w:start w:val="1"/>
       <w:numFmt w:val="bullet"/>
-      <w:lvlText w:val="●"/>
+      <w:lvlText w:val=""/>
       <w:lvlJc w:val="left"/>
       <w:pPr>
         <w:ind w:left="5040" w:hanging="360"/>
       </w:pPr>
       <w:rPr>
+        <w:rFonts w:ascii="Wingdings" w:hAnsi="Wingdings" w:cs="Wingdings" w:hint="default"/>
         <w:u w:val="none"/>
       </w:rPr>
     </w:lvl>
     <w:lvl w:ilvl="7">
       <w:start w:val="1"/>
       <w:numFmt w:val="bullet"/>
-      <w:lvlText w:val="○"/>
+      <w:lvlText w:val=""/>
       <w:lvlJc w:val="left"/>
       <w:pPr>
         <w:ind w:left="5760" w:hanging="360"/>
       </w:pPr>
       <w:rPr>
+        <w:rFonts w:ascii="Wingdings 2" w:hAnsi="Wingdings 2" w:cs="Wingdings 2" w:hint="default"/>
         <w:u w:val="none"/>
       </w:rPr>
     </w:lvl>
@@ -1068,8 +1129,128 @@
         <w:ind w:left="6480" w:hanging="360"/>
       </w:pPr>
       <w:rPr>
-        <w:u w:val="none"/>
-      </w:rPr>
+        <w:rFonts w:ascii="OpenSymbol" w:hAnsi="OpenSymbol" w:cs="OpenSymbol" w:hint="default"/>
+        <w:u w:val="none"/>
+      </w:rPr>
+    </w:lvl>
+  </w:abstractNum>
+  <w:abstractNum w:abstractNumId="4">
+    <w:lvl w:ilvl="0">
+      <w:start w:val="1"/>
+      <w:numFmt w:val="none"/>
+      <w:suff w:val="nothing"/>
+      <w:lvlText w:val=""/>
+      <w:lvlJc w:val="left"/>
+      <w:pPr>
+        <w:tabs>
+          <w:tab w:val="num" w:pos="432"/>
+        </w:tabs>
+        <w:ind w:left="432" w:hanging="432"/>
+      </w:pPr>
+    </w:lvl>
+    <w:lvl w:ilvl="1">
+      <w:start w:val="1"/>
+      <w:numFmt w:val="none"/>
+      <w:suff w:val="nothing"/>
+      <w:lvlText w:val=""/>
+      <w:lvlJc w:val="left"/>
+      <w:pPr>
+        <w:tabs>
+          <w:tab w:val="num" w:pos="576"/>
+        </w:tabs>
+        <w:ind w:left="576" w:hanging="576"/>
+      </w:pPr>
+    </w:lvl>
+    <w:lvl w:ilvl="2">
+      <w:start w:val="1"/>
+      <w:numFmt w:val="none"/>
+      <w:suff w:val="nothing"/>
+      <w:lvlText w:val=""/>
+      <w:lvlJc w:val="left"/>
+      <w:pPr>
+        <w:tabs>
+          <w:tab w:val="num" w:pos="720"/>
+        </w:tabs>
+        <w:ind w:left="720" w:hanging="720"/>
+      </w:pPr>
+    </w:lvl>
+    <w:lvl w:ilvl="3">
+      <w:start w:val="1"/>
+      <w:numFmt w:val="none"/>
+      <w:suff w:val="nothing"/>
+      <w:lvlText w:val=""/>
+      <w:lvlJc w:val="left"/>
+      <w:pPr>
+        <w:tabs>
+          <w:tab w:val="num" w:pos="864"/>
+        </w:tabs>
+        <w:ind w:left="864" w:hanging="864"/>
+      </w:pPr>
+    </w:lvl>
+    <w:lvl w:ilvl="4">
+      <w:start w:val="1"/>
+      <w:numFmt w:val="none"/>
+      <w:suff w:val="nothing"/>
+      <w:lvlText w:val=""/>
+      <w:lvlJc w:val="left"/>
+      <w:pPr>
+        <w:tabs>
+          <w:tab w:val="num" w:pos="1008"/>
+        </w:tabs>
+        <w:ind w:left="1008" w:hanging="1008"/>
+      </w:pPr>
+    </w:lvl>
+    <w:lvl w:ilvl="5">
+      <w:start w:val="1"/>
+      <w:numFmt w:val="none"/>
+      <w:suff w:val="nothing"/>
+      <w:lvlText w:val=""/>
+      <w:lvlJc w:val="left"/>
+      <w:pPr>
+        <w:tabs>
+          <w:tab w:val="num" w:pos="1152"/>
+        </w:tabs>
+        <w:ind w:left="1152" w:hanging="1152"/>
+      </w:pPr>
+    </w:lvl>
+    <w:lvl w:ilvl="6">
+      <w:start w:val="1"/>
+      <w:numFmt w:val="none"/>
+      <w:suff w:val="nothing"/>
+      <w:lvlText w:val=""/>
+      <w:lvlJc w:val="left"/>
+      <w:pPr>
+        <w:tabs>
+          <w:tab w:val="num" w:pos="1296"/>
+        </w:tabs>
+        <w:ind w:left="1296" w:hanging="1296"/>
+      </w:pPr>
+    </w:lvl>
+    <w:lvl w:ilvl="7">
+      <w:start w:val="1"/>
+      <w:numFmt w:val="none"/>
+      <w:suff w:val="nothing"/>
+      <w:lvlText w:val=""/>
+      <w:lvlJc w:val="left"/>
+      <w:pPr>
+        <w:tabs>
+          <w:tab w:val="num" w:pos="1440"/>
+        </w:tabs>
+        <w:ind w:left="1440" w:hanging="1440"/>
+      </w:pPr>
+    </w:lvl>
+    <w:lvl w:ilvl="8">
+      <w:start w:val="1"/>
+      <w:numFmt w:val="none"/>
+      <w:suff w:val="nothing"/>
+      <w:lvlText w:val=""/>
+      <w:lvlJc w:val="left"/>
+      <w:pPr>
+        <w:tabs>
+          <w:tab w:val="num" w:pos="1584"/>
+        </w:tabs>
+        <w:ind w:left="1584" w:hanging="1584"/>
+      </w:pPr>
     </w:lvl>
   </w:abstractNum>
   <w:num w:numId="1">
@@ -1081,41 +1262,54 @@
   <w:num w:numId="3">
     <w:abstractNumId w:val="3"/>
   </w:num>
+  <w:num w:numId="4">
+    <w:abstractNumId w:val="4"/>
+  </w:num>
 </w:numbering>
 </file>
 
 <file path=word/styles.xml><?xml version="1.0" encoding="utf-8"?>
-<w:styles xmlns:mc="http://schemas.openxmlformats.org/markup-compatibility/2006" xmlns:o="urn:schemas-microsoft-com:office:office" xmlns:r="http://schemas.openxmlformats.org/officeDocument/2006/relationships" xmlns:m="http://schemas.openxmlformats.org/officeDocument/2006/math" xmlns:v="urn:schemas-microsoft-com:vml" xmlns:wp="http://schemas.openxmlformats.org/drawingml/2006/wordprocessingDrawing" xmlns:w10="urn:schemas-microsoft-com:office:word" xmlns:w="http://schemas.openxmlformats.org/wordprocessingml/2006/main" xmlns:wne="http://schemas.microsoft.com/office/word/2006/wordml" xmlns:sl="http://schemas.openxmlformats.org/schemaLibrary/2006/main" xmlns:a="http://schemas.openxmlformats.org/drawingml/2006/main" xmlns:pic="http://schemas.openxmlformats.org/drawingml/2006/picture" xmlns:c="http://schemas.openxmlformats.org/drawingml/2006/chart" xmlns:lc="http://schemas.openxmlformats.org/drawingml/2006/lockedCanvas" xmlns:dgm="http://schemas.openxmlformats.org/drawingml/2006/diagram" xmlns:wps="http://schemas.microsoft.com/office/word/2010/wordprocessingShape" xmlns:wpg="http://schemas.microsoft.com/office/word/2010/wordprocessingGroup" xmlns:w14="http://schemas.microsoft.com/office/word/2010/wordml" xmlns:w15="http://schemas.microsoft.com/office/word/2012/wordml">
+<w:styles xmlns:w="http://schemas.openxmlformats.org/wordprocessingml/2006/main" xmlns:w14="http://schemas.microsoft.com/office/word/2010/wordml" xmlns:mc="http://schemas.openxmlformats.org/markup-compatibility/2006" mc:Ignorable="w14">
   <w:docDefaults>
     <w:rPrDefault>
       <w:rPr>
-        <w:rFonts w:ascii="Arial" w:cs="Arial" w:eastAsia="Arial" w:hAnsi="Arial"/>
+        <w:rFonts w:ascii="Arial" w:hAnsi="Arial" w:eastAsia="Arial" w:cs="Arial"/>
         <w:sz w:val="22"/>
         <w:szCs w:val="22"/>
-        <w:lang w:val="en"/>
+        <w:lang w:val="en" w:eastAsia="zh-CN" w:bidi="hi-IN"/>
       </w:rPr>
     </w:rPrDefault>
     <w:pPrDefault>
       <w:pPr>
-        <w:spacing w:line="276" w:lineRule="auto"/>
+        <w:spacing w:lineRule="auto" w:line="276"/>
       </w:pPr>
     </w:pPrDefault>
   </w:docDefaults>
-  <w:style w:type="paragraph" w:styleId="Normal" w:default="1">
-    <w:name w:val="normal"/>
-  </w:style>
-  <w:style w:type="table" w:styleId="TableNormal" w:default="1">
-    <w:name w:val="Table Normal"/>
+  <w:style w:type="paragraph" w:styleId="Normal">
+    <w:name w:val="Normal"/>
+    <w:qFormat/>
+    <w:pPr>
+      <w:widowControl w:val="false"/>
+      <w:spacing w:lineRule="auto" w:line="276"/>
+    </w:pPr>
+    <w:rPr>
+      <w:rFonts w:ascii="Arial" w:hAnsi="Arial" w:eastAsia="Arial" w:cs="Arial"/>
+      <w:color w:val="auto"/>
+      <w:sz w:val="22"/>
+      <w:szCs w:val="22"/>
+      <w:lang w:val="en" w:eastAsia="zh-CN" w:bidi="hi-IN"/>
+    </w:rPr>
   </w:style>
   <w:style w:type="paragraph" w:styleId="Heading1">
-    <w:name w:val="heading 1"/>
-    <w:basedOn w:val="Normal"/>
+    <w:name w:val="Heading 1"/>
+    <w:basedOn w:val="Normal1"/>
     <w:next w:val="Normal"/>
+    <w:qFormat/>
     <w:pPr>
-      <w:keepNext w:val="1"/>
-      <w:keepLines w:val="1"/>
-      <w:pageBreakBefore w:val="0"/>
-      <w:spacing w:after="120" w:before="400" w:lineRule="auto"/>
+      <w:keepNext/>
+      <w:keepLines/>
+      <w:pageBreakBefore w:val="false"/>
+      <w:spacing w:lineRule="auto" w:line="240" w:before="400" w:after="120"/>
     </w:pPr>
     <w:rPr>
       <w:sz w:val="40"/>
@@ -1123,47 +1317,50 @@
     </w:rPr>
   </w:style>
   <w:style w:type="paragraph" w:styleId="Heading2">
-    <w:name w:val="heading 2"/>
-    <w:basedOn w:val="Normal"/>
+    <w:name w:val="Heading 2"/>
+    <w:basedOn w:val="Normal1"/>
     <w:next w:val="Normal"/>
+    <w:qFormat/>
     <w:pPr>
-      <w:keepNext w:val="1"/>
-      <w:keepLines w:val="1"/>
-      <w:pageBreakBefore w:val="0"/>
-      <w:spacing w:after="120" w:before="360" w:lineRule="auto"/>
+      <w:keepNext/>
+      <w:keepLines/>
+      <w:pageBreakBefore w:val="false"/>
+      <w:spacing w:lineRule="auto" w:line="240" w:before="360" w:after="120"/>
     </w:pPr>
     <w:rPr>
-      <w:b w:val="0"/>
+      <w:b w:val="false"/>
       <w:sz w:val="32"/>
       <w:szCs w:val="32"/>
     </w:rPr>
   </w:style>
   <w:style w:type="paragraph" w:styleId="Heading3">
-    <w:name w:val="heading 3"/>
-    <w:basedOn w:val="Normal"/>
+    <w:name w:val="Heading 3"/>
+    <w:basedOn w:val="Normal1"/>
     <w:next w:val="Normal"/>
+    <w:qFormat/>
     <w:pPr>
-      <w:keepNext w:val="1"/>
-      <w:keepLines w:val="1"/>
-      <w:pageBreakBefore w:val="0"/>
-      <w:spacing w:after="80" w:before="320" w:lineRule="auto"/>
+      <w:keepNext/>
+      <w:keepLines/>
+      <w:pageBreakBefore w:val="false"/>
+      <w:spacing w:lineRule="auto" w:line="240" w:before="320" w:after="80"/>
     </w:pPr>
     <w:rPr>
-      <w:b w:val="0"/>
+      <w:b w:val="false"/>
       <w:color w:val="434343"/>
       <w:sz w:val="28"/>
       <w:szCs w:val="28"/>
     </w:rPr>
   </w:style>
   <w:style w:type="paragraph" w:styleId="Heading4">
-    <w:name w:val="heading 4"/>
-    <w:basedOn w:val="Normal"/>
+    <w:name w:val="Heading 4"/>
+    <w:basedOn w:val="Normal1"/>
     <w:next w:val="Normal"/>
+    <w:qFormat/>
     <w:pPr>
-      <w:keepNext w:val="1"/>
-      <w:keepLines w:val="1"/>
-      <w:pageBreakBefore w:val="0"/>
-      <w:spacing w:after="80" w:before="280" w:lineRule="auto"/>
+      <w:keepNext/>
+      <w:keepLines/>
+      <w:pageBreakBefore w:val="false"/>
+      <w:spacing w:lineRule="auto" w:line="240" w:before="280" w:after="80"/>
     </w:pPr>
     <w:rPr>
       <w:color w:val="666666"/>
@@ -1172,14 +1369,15 @@
     </w:rPr>
   </w:style>
   <w:style w:type="paragraph" w:styleId="Heading5">
-    <w:name w:val="heading 5"/>
-    <w:basedOn w:val="Normal"/>
+    <w:name w:val="Heading 5"/>
+    <w:basedOn w:val="Normal1"/>
     <w:next w:val="Normal"/>
+    <w:qFormat/>
     <w:pPr>
-      <w:keepNext w:val="1"/>
-      <w:keepLines w:val="1"/>
-      <w:pageBreakBefore w:val="0"/>
-      <w:spacing w:after="80" w:before="240" w:lineRule="auto"/>
+      <w:keepNext/>
+      <w:keepLines/>
+      <w:pageBreakBefore w:val="false"/>
+      <w:spacing w:lineRule="auto" w:line="240" w:before="240" w:after="80"/>
     </w:pPr>
     <w:rPr>
       <w:color w:val="666666"/>
@@ -1188,31 +1386,111 @@
     </w:rPr>
   </w:style>
   <w:style w:type="paragraph" w:styleId="Heading6">
-    <w:name w:val="heading 6"/>
-    <w:basedOn w:val="Normal"/>
+    <w:name w:val="Heading 6"/>
+    <w:basedOn w:val="Normal1"/>
     <w:next w:val="Normal"/>
+    <w:qFormat/>
     <w:pPr>
-      <w:keepNext w:val="1"/>
-      <w:keepLines w:val="1"/>
-      <w:pageBreakBefore w:val="0"/>
-      <w:spacing w:after="80" w:before="240" w:lineRule="auto"/>
+      <w:keepNext/>
+      <w:keepLines/>
+      <w:pageBreakBefore w:val="false"/>
+      <w:spacing w:lineRule="auto" w:line="240" w:before="240" w:after="80"/>
     </w:pPr>
     <w:rPr>
-      <w:i w:val="1"/>
+      <w:i/>
       <w:color w:val="666666"/>
       <w:sz w:val="22"/>
       <w:szCs w:val="22"/>
     </w:rPr>
   </w:style>
+  <w:style w:type="character" w:styleId="ListLabel1">
+    <w:name w:val="ListLabel 1"/>
+    <w:qFormat/>
+    <w:rPr>
+      <w:rFonts w:ascii="Google Sans" w:hAnsi="Google Sans"/>
+      <w:u w:val="none"/>
+    </w:rPr>
+  </w:style>
+  <w:style w:type="paragraph" w:styleId="Heading">
+    <w:name w:val="Heading"/>
+    <w:basedOn w:val="Normal"/>
+    <w:next w:val="TextBody"/>
+    <w:qFormat/>
+    <w:pPr>
+      <w:keepNext/>
+      <w:spacing w:before="240" w:after="120"/>
+    </w:pPr>
+    <w:rPr>
+      <w:rFonts w:ascii="Liberation Sans" w:hAnsi="Liberation Sans" w:eastAsia="Arial Unicode MS" w:cs="Arial Unicode MS"/>
+      <w:sz w:val="28"/>
+      <w:szCs w:val="28"/>
+    </w:rPr>
+  </w:style>
+  <w:style w:type="paragraph" w:styleId="TextBody">
+    <w:name w:val="Text Body"/>
+    <w:basedOn w:val="Normal"/>
+    <w:pPr>
+      <w:spacing w:lineRule="auto" w:line="288" w:before="0" w:after="140"/>
+    </w:pPr>
+    <w:rPr/>
+  </w:style>
+  <w:style w:type="paragraph" w:styleId="List">
+    <w:name w:val="List"/>
+    <w:basedOn w:val="TextBody"/>
+    <w:pPr/>
+    <w:rPr/>
+  </w:style>
+  <w:style w:type="paragraph" w:styleId="Caption">
+    <w:name w:val="Caption"/>
+    <w:basedOn w:val="Normal"/>
+    <w:qFormat/>
+    <w:pPr>
+      <w:suppressLineNumbers/>
+      <w:spacing w:before="120" w:after="120"/>
+    </w:pPr>
+    <w:rPr>
+      <w:i/>
+      <w:iCs/>
+      <w:sz w:val="24"/>
+      <w:szCs w:val="24"/>
+    </w:rPr>
+  </w:style>
+  <w:style w:type="paragraph" w:styleId="Index">
+    <w:name w:val="Index"/>
+    <w:basedOn w:val="Normal"/>
+    <w:qFormat/>
+    <w:pPr>
+      <w:suppressLineNumbers/>
+    </w:pPr>
+    <w:rPr/>
+  </w:style>
+  <w:style w:type="paragraph" w:styleId="Normal1" w:default="1">
+    <w:name w:val="LO-normal"/>
+    <w:qFormat/>
+    <w:pPr>
+      <w:widowControl/>
+      <w:bidi w:val="0"/>
+      <w:spacing w:lineRule="auto" w:line="276"/>
+      <w:jc w:val="left"/>
+    </w:pPr>
+    <w:rPr>
+      <w:rFonts w:ascii="Arial" w:hAnsi="Arial" w:eastAsia="Arial" w:cs="Arial"/>
+      <w:color w:val="auto"/>
+      <w:sz w:val="22"/>
+      <w:szCs w:val="22"/>
+      <w:lang w:val="en" w:eastAsia="zh-CN" w:bidi="hi-IN"/>
+    </w:rPr>
+  </w:style>
   <w:style w:type="paragraph" w:styleId="Title">
     <w:name w:val="Title"/>
-    <w:basedOn w:val="Normal"/>
+    <w:basedOn w:val="Normal1"/>
     <w:next w:val="Normal"/>
+    <w:qFormat/>
     <w:pPr>
-      <w:keepNext w:val="1"/>
-      <w:keepLines w:val="1"/>
-      <w:pageBreakBefore w:val="0"/>
-      <w:spacing w:after="60" w:before="0" w:lineRule="auto"/>
+      <w:keepNext/>
+      <w:keepLines/>
+      <w:pageBreakBefore w:val="false"/>
+      <w:spacing w:lineRule="auto" w:line="240" w:before="0" w:after="60"/>
     </w:pPr>
     <w:rPr>
       <w:sz w:val="52"/>
@@ -1221,34 +1499,32 @@
   </w:style>
   <w:style w:type="paragraph" w:styleId="Subtitle">
     <w:name w:val="Subtitle"/>
-    <w:basedOn w:val="Normal"/>
+    <w:basedOn w:val="Normal1"/>
     <w:next w:val="Normal"/>
+    <w:qFormat/>
     <w:pPr>
-      <w:keepNext w:val="1"/>
-      <w:keepLines w:val="1"/>
-      <w:pageBreakBefore w:val="0"/>
-      <w:spacing w:after="320" w:before="0" w:lineRule="auto"/>
+      <w:keepNext/>
+      <w:keepLines/>
+      <w:pageBreakBefore w:val="false"/>
+      <w:spacing w:lineRule="auto" w:line="240" w:before="0" w:after="320"/>
     </w:pPr>
     <w:rPr>
-      <w:rFonts w:ascii="Arial" w:cs="Arial" w:eastAsia="Arial" w:hAnsi="Arial"/>
-      <w:i w:val="0"/>
+      <w:rFonts w:ascii="Arial" w:hAnsi="Arial" w:eastAsia="Arial" w:cs="Arial"/>
+      <w:i w:val="false"/>
       <w:color w:val="666666"/>
       <w:sz w:val="30"/>
       <w:szCs w:val="30"/>
     </w:rPr>
   </w:style>
-  <w:style w:type="table" w:styleId="Table1">
-    <w:basedOn w:val="TableNormal"/>
-    <w:tblPr>
-      <w:tblStyleRowBandSize w:val="1"/>
-      <w:tblStyleColBandSize w:val="1"/>
-      <w:tblCellMar>
-        <w:top w:w="100.0" w:type="dxa"/>
-        <w:left w:w="100.0" w:type="dxa"/>
-        <w:bottom w:w="100.0" w:type="dxa"/>
-        <w:right w:w="100.0" w:type="dxa"/>
-      </w:tblCellMar>
-    </w:tblPr>
+  <w:style w:type="paragraph" w:styleId="Quotations">
+    <w:name w:val="Quotations"/>
+    <w:basedOn w:val="Normal"/>
+    <w:qFormat/>
+    <w:pPr/>
+    <w:rPr/>
+  </w:style>
+  <w:style w:type="table" w:default="1" w:styleId="TableNormal">
+    <w:name w:val="Table Normal"/>
   </w:style>
 </w:styles>
 </file>

</xml_diff>